<commit_message>
Epic 0 - Andrian Tabachynskyi
</commit_message>
<xml_diff>
--- a/ai_11/andrian_tabachynskyi/Epic1/Звіт №1.docx
+++ b/ai_11/andrian_tabachynskyi/Epic1/Звіт №1.docx
@@ -4,90 +4,113 @@
   <w:body>
     <w:p>
       <w:pPr>
+        <w:spacing w:after="0" w:line="240" w:lineRule="auto"/>
         <w:jc w:val="center"/>
         <w:rPr>
           <w:rFonts w:ascii="Times New Roman" w:eastAsia="Times New Roman" w:hAnsi="Times New Roman" w:cs="Times New Roman"/>
+          <w:sz w:val="24"/>
+          <w:szCs w:val="24"/>
+        </w:rPr>
+      </w:pPr>
+      <w:r>
+        <w:rPr>
+          <w:rFonts w:ascii="Times New Roman" w:eastAsia="Times New Roman" w:hAnsi="Times New Roman" w:cs="Times New Roman"/>
+          <w:color w:val="000000"/>
           <w:sz w:val="28"/>
           <w:szCs w:val="28"/>
         </w:rPr>
-      </w:pPr>
-      <w:r>
-        <w:rPr>
-          <w:rFonts w:ascii="Times New Roman" w:eastAsia="Times New Roman" w:hAnsi="Times New Roman" w:cs="Times New Roman"/>
+        <w:t>Міністерство освіти і науки України</w:t>
+      </w:r>
+    </w:p>
+    <w:p>
+      <w:pPr>
+        <w:spacing w:after="0" w:line="240" w:lineRule="auto"/>
+        <w:jc w:val="center"/>
+        <w:rPr>
+          <w:rFonts w:ascii="Times New Roman" w:eastAsia="Times New Roman" w:hAnsi="Times New Roman" w:cs="Times New Roman"/>
+          <w:sz w:val="24"/>
+          <w:szCs w:val="24"/>
+        </w:rPr>
+      </w:pPr>
+      <w:r>
+        <w:rPr>
+          <w:rFonts w:ascii="Times New Roman" w:eastAsia="Times New Roman" w:hAnsi="Times New Roman" w:cs="Times New Roman"/>
+          <w:color w:val="000000"/>
           <w:sz w:val="28"/>
           <w:szCs w:val="28"/>
         </w:rPr>
-        <w:t>Міністерство освіти і науки України</w:t>
-      </w:r>
-    </w:p>
-    <w:p>
-      <w:pPr>
+        <w:t>Національний університет «Львівська політехніка»</w:t>
+      </w:r>
+    </w:p>
+    <w:p>
+      <w:pPr>
+        <w:spacing w:after="0" w:line="240" w:lineRule="auto"/>
         <w:jc w:val="center"/>
         <w:rPr>
           <w:rFonts w:ascii="Times New Roman" w:eastAsia="Times New Roman" w:hAnsi="Times New Roman" w:cs="Times New Roman"/>
+          <w:sz w:val="24"/>
+          <w:szCs w:val="24"/>
+        </w:rPr>
+      </w:pPr>
+      <w:r>
+        <w:rPr>
+          <w:rFonts w:ascii="Times New Roman" w:eastAsia="Times New Roman" w:hAnsi="Times New Roman" w:cs="Times New Roman"/>
+          <w:color w:val="000000"/>
           <w:sz w:val="28"/>
           <w:szCs w:val="28"/>
         </w:rPr>
-      </w:pPr>
-      <w:r>
-        <w:rPr>
-          <w:rFonts w:ascii="Times New Roman" w:eastAsia="Times New Roman" w:hAnsi="Times New Roman" w:cs="Times New Roman"/>
-          <w:sz w:val="28"/>
-          <w:szCs w:val="28"/>
-        </w:rPr>
-        <w:t>Національний університет «Львівська політехніка»</w:t>
-      </w:r>
-    </w:p>
-    <w:p>
-      <w:pPr>
-        <w:spacing w:after="0" w:line="360" w:lineRule="auto"/>
+        <w:t>Кафедра систем штучного інтелекту</w:t>
+      </w:r>
+    </w:p>
+    <w:p>
+      <w:pPr>
+        <w:spacing w:after="240" w:line="240" w:lineRule="auto"/>
         <w:jc w:val="center"/>
         <w:rPr>
           <w:rFonts w:ascii="Times New Roman" w:eastAsia="Times New Roman" w:hAnsi="Times New Roman" w:cs="Times New Roman"/>
-          <w:sz w:val="28"/>
-          <w:szCs w:val="28"/>
-        </w:rPr>
-      </w:pPr>
-      <w:r>
-        <w:rPr>
-          <w:rFonts w:ascii="Times New Roman" w:eastAsia="Times New Roman" w:hAnsi="Times New Roman" w:cs="Times New Roman"/>
-          <w:sz w:val="28"/>
-          <w:szCs w:val="28"/>
-        </w:rPr>
-        <w:t>Кафедра систем штучного інтелекту</w:t>
-      </w:r>
-    </w:p>
-    <w:p>
-      <w:pPr>
-        <w:rPr>
-          <w:rFonts w:ascii="Times New Roman" w:eastAsia="Times New Roman" w:hAnsi="Times New Roman" w:cs="Times New Roman"/>
-        </w:rPr>
-      </w:pPr>
-    </w:p>
-    <w:p>
-      <w:pPr>
-        <w:ind w:right="560"/>
-        <w:jc w:val="center"/>
-        <w:rPr>
-          <w:rFonts w:ascii="Times New Roman" w:eastAsia="Times New Roman" w:hAnsi="Times New Roman" w:cs="Times New Roman"/>
-        </w:rPr>
-      </w:pPr>
-      <w:r>
-        <w:rPr>
-          <w:rFonts w:ascii="Times New Roman" w:eastAsia="Times New Roman" w:hAnsi="Times New Roman" w:cs="Times New Roman"/>
+          <w:sz w:val="24"/>
+          <w:szCs w:val="24"/>
+        </w:rPr>
+      </w:pPr>
+      <w:r>
+        <w:rPr>
+          <w:rFonts w:ascii="Times New Roman" w:eastAsia="Times New Roman" w:hAnsi="Times New Roman" w:cs="Times New Roman"/>
+          <w:sz w:val="24"/>
+          <w:szCs w:val="24"/>
+        </w:rPr>
+        <w:br/>
+      </w:r>
+      <w:r>
+        <w:rPr>
+          <w:rFonts w:ascii="Times New Roman" w:eastAsia="Times New Roman" w:hAnsi="Times New Roman" w:cs="Times New Roman"/>
+          <w:sz w:val="24"/>
+          <w:szCs w:val="24"/>
+        </w:rPr>
+        <w:br/>
+      </w:r>
+      <w:r>
+        <w:rPr>
+          <w:rFonts w:ascii="Times New Roman" w:eastAsia="Times New Roman" w:hAnsi="Times New Roman" w:cs="Times New Roman"/>
+          <w:sz w:val="24"/>
+          <w:szCs w:val="24"/>
           <w:lang w:val="en-US"/>
         </w:rPr>
-        <w:t xml:space="preserve">          </w:t>
-      </w:r>
-      <w:r>
-        <w:rPr>
+        <w:t xml:space="preserve"> </w:t>
+      </w:r>
+      <w:bookmarkStart w:id="0" w:name="_GoBack"/>
+      <w:r>
+        <w:rPr>
+          <w:rFonts w:ascii="Times New Roman" w:eastAsia="Times New Roman" w:hAnsi="Times New Roman" w:cs="Times New Roman"/>
           <w:noProof/>
+          <w:sz w:val="24"/>
+          <w:szCs w:val="24"/>
+          <w:bdr w:val="none" w:sz="0" w:space="0" w:color="auto" w:frame="1"/>
         </w:rPr>
         <w:drawing>
-          <wp:inline distT="0" distB="0" distL="0" distR="0" wp14:anchorId="5A321786" wp14:editId="310341F3">
-            <wp:extent cx="2268572" cy="2152650"/>
-            <wp:effectExtent l="0" t="0" r="0" b="0"/>
-            <wp:docPr id="13" name="Рисунок 13"/>
+          <wp:inline distT="0" distB="0" distL="0" distR="0" wp14:anchorId="1FF44C61" wp14:editId="0E502573">
+            <wp:extent cx="2715895" cy="2579370"/>
+            <wp:effectExtent l="0" t="0" r="8255" b="0"/>
+            <wp:docPr id="11" name="Рисунок 11" descr="A blue and white logo&#10;&#10;Description automatically generated"/>
             <wp:cNvGraphicFramePr>
               <a:graphicFrameLocks xmlns:a="http://schemas.openxmlformats.org/drawingml/2006/main" noChangeAspect="1"/>
             </wp:cNvGraphicFramePr>
@@ -95,23 +118,36 @@
               <a:graphicData uri="http://schemas.openxmlformats.org/drawingml/2006/picture">
                 <pic:pic xmlns:pic="http://schemas.openxmlformats.org/drawingml/2006/picture">
                   <pic:nvPicPr>
-                    <pic:cNvPr id="1" name=""/>
-                    <pic:cNvPicPr/>
+                    <pic:cNvPr id="0" name="Picture 6" descr="A blue and white logo&#10;&#10;Description automatically generated"/>
+                    <pic:cNvPicPr>
+                      <a:picLocks noChangeAspect="1" noChangeArrowheads="1"/>
+                    </pic:cNvPicPr>
                   </pic:nvPicPr>
                   <pic:blipFill>
-                    <a:blip r:embed="rId8"/>
+                    <a:blip r:embed="rId8">
+                      <a:extLst>
+                        <a:ext uri="{28A0092B-C50C-407E-A947-70E740481C1C}">
+                          <a14:useLocalDpi xmlns:a14="http://schemas.microsoft.com/office/drawing/2010/main" val="0"/>
+                        </a:ext>
+                      </a:extLst>
+                    </a:blip>
+                    <a:srcRect/>
                     <a:stretch>
                       <a:fillRect/>
                     </a:stretch>
                   </pic:blipFill>
-                  <pic:spPr>
+                  <pic:spPr bwMode="auto">
                     <a:xfrm>
                       <a:off x="0" y="0"/>
-                      <a:ext cx="2289372" cy="2172387"/>
+                      <a:ext cx="2715895" cy="2579370"/>
                     </a:xfrm>
                     <a:prstGeom prst="rect">
                       <a:avLst/>
                     </a:prstGeom>
+                    <a:noFill/>
+                    <a:ln>
+                      <a:noFill/>
+                    </a:ln>
                   </pic:spPr>
                 </pic:pic>
               </a:graphicData>
@@ -119,173 +155,170 @@
           </wp:inline>
         </w:drawing>
       </w:r>
-    </w:p>
-    <w:p>
-      <w:pPr>
-        <w:ind w:right="140"/>
-        <w:rPr>
-          <w:rFonts w:ascii="Times New Roman" w:eastAsia="Times New Roman" w:hAnsi="Times New Roman" w:cs="Times New Roman"/>
-        </w:rPr>
-      </w:pPr>
-    </w:p>
-    <w:p>
-      <w:pPr>
-        <w:spacing w:line="240" w:lineRule="auto"/>
+      <w:bookmarkEnd w:id="0"/>
+      <w:r>
+        <w:rPr>
+          <w:rFonts w:ascii="Times New Roman" w:eastAsia="Times New Roman" w:hAnsi="Times New Roman" w:cs="Times New Roman"/>
+          <w:sz w:val="24"/>
+          <w:szCs w:val="24"/>
+        </w:rPr>
+        <w:br/>
+      </w:r>
+      <w:r>
+        <w:rPr>
+          <w:rFonts w:ascii="Times New Roman" w:eastAsia="Times New Roman" w:hAnsi="Times New Roman" w:cs="Times New Roman"/>
+          <w:sz w:val="24"/>
+          <w:szCs w:val="24"/>
+        </w:rPr>
+        <w:br/>
+      </w:r>
+    </w:p>
+    <w:p>
+      <w:pPr>
+        <w:spacing w:after="0" w:line="240" w:lineRule="auto"/>
         <w:jc w:val="center"/>
         <w:rPr>
           <w:rFonts w:ascii="Times New Roman" w:eastAsia="Times New Roman" w:hAnsi="Times New Roman" w:cs="Times New Roman"/>
+          <w:sz w:val="24"/>
+          <w:szCs w:val="24"/>
+        </w:rPr>
+      </w:pPr>
+      <w:r>
+        <w:rPr>
+          <w:rFonts w:ascii="Times New Roman" w:eastAsia="Times New Roman" w:hAnsi="Times New Roman" w:cs="Times New Roman"/>
           <w:b/>
-          <w:sz w:val="40"/>
-          <w:szCs w:val="40"/>
-        </w:rPr>
-      </w:pPr>
-    </w:p>
-    <w:p>
-      <w:pPr>
-        <w:spacing w:line="240" w:lineRule="auto"/>
-        <w:jc w:val="center"/>
+          <w:bCs/>
+          <w:color w:val="000000"/>
+          <w:sz w:val="56"/>
+          <w:szCs w:val="56"/>
+        </w:rPr>
+        <w:t>Звіт</w:t>
+      </w:r>
+      <w:r>
         <w:rPr>
           <w:rFonts w:ascii="Times New Roman" w:eastAsia="Times New Roman" w:hAnsi="Times New Roman" w:cs="Times New Roman"/>
           <w:b/>
-          <w:sz w:val="40"/>
-          <w:szCs w:val="40"/>
-        </w:rPr>
-      </w:pPr>
-      <w:r>
-        <w:rPr>
-          <w:rFonts w:ascii="Times New Roman" w:eastAsia="Times New Roman" w:hAnsi="Times New Roman" w:cs="Times New Roman"/>
-          <w:b/>
-          <w:sz w:val="40"/>
-          <w:szCs w:val="40"/>
-        </w:rPr>
-        <w:t>Звіт</w:t>
-      </w:r>
-    </w:p>
-    <w:p>
-      <w:pPr>
-        <w:spacing w:line="240" w:lineRule="auto"/>
-        <w:jc w:val="center"/>
-        <w:rPr>
-          <w:rFonts w:ascii="Times New Roman" w:eastAsia="Times New Roman" w:hAnsi="Times New Roman" w:cs="Times New Roman"/>
+          <w:bCs/>
+          <w:color w:val="000000"/>
           <w:sz w:val="28"/>
           <w:szCs w:val="28"/>
         </w:rPr>
-      </w:pPr>
-      <w:r>
-        <w:rPr>
-          <w:rFonts w:ascii="Times New Roman" w:eastAsia="Times New Roman" w:hAnsi="Times New Roman" w:cs="Times New Roman"/>
+        <w:t> </w:t>
+      </w:r>
+    </w:p>
+    <w:p>
+      <w:pPr>
+        <w:spacing w:after="0" w:line="240" w:lineRule="auto"/>
+        <w:jc w:val="center"/>
+        <w:rPr>
+          <w:rFonts w:ascii="Times New Roman" w:eastAsia="Times New Roman" w:hAnsi="Times New Roman" w:cs="Times New Roman"/>
+          <w:sz w:val="24"/>
+          <w:szCs w:val="24"/>
+        </w:rPr>
+      </w:pPr>
+      <w:r>
+        <w:rPr>
+          <w:rFonts w:ascii="Times New Roman" w:eastAsia="Times New Roman" w:hAnsi="Times New Roman" w:cs="Times New Roman"/>
+          <w:b/>
+          <w:bCs/>
+          <w:color w:val="000000"/>
           <w:sz w:val="28"/>
           <w:szCs w:val="28"/>
         </w:rPr>
-        <w:t>про виконання</w:t>
-      </w:r>
-    </w:p>
-    <w:p>
-      <w:pPr>
-        <w:tabs>
-          <w:tab w:val="center" w:pos="4819"/>
-          <w:tab w:val="left" w:pos="7468"/>
-        </w:tabs>
-        <w:spacing w:line="240" w:lineRule="auto"/>
+        <w:t>про виконання лабораторних та практичних робіт блоку № 1</w:t>
+      </w:r>
+    </w:p>
+    <w:p>
+      <w:pPr>
+        <w:spacing w:after="0" w:line="240" w:lineRule="auto"/>
         <w:jc w:val="center"/>
         <w:rPr>
           <w:rFonts w:ascii="Times New Roman" w:eastAsia="Times New Roman" w:hAnsi="Times New Roman" w:cs="Times New Roman"/>
-          <w:b/>
+          <w:sz w:val="24"/>
+          <w:szCs w:val="24"/>
+        </w:rPr>
+      </w:pPr>
+      <w:r>
+        <w:rPr>
+          <w:rFonts w:ascii="Times New Roman" w:eastAsia="Times New Roman" w:hAnsi="Times New Roman" w:cs="Times New Roman"/>
+          <w:color w:val="000000"/>
           <w:sz w:val="28"/>
           <w:szCs w:val="28"/>
         </w:rPr>
+        <w:t>На тему:  «Розробка, програмування та код. Середовища для розробки.»</w:t>
+      </w:r>
+    </w:p>
+    <w:p>
+      <w:pPr>
+        <w:spacing w:after="0" w:line="240" w:lineRule="auto"/>
+        <w:jc w:val="center"/>
+        <w:rPr>
+          <w:rFonts w:ascii="Times New Roman" w:eastAsia="Times New Roman" w:hAnsi="Times New Roman" w:cs="Times New Roman"/>
+          <w:sz w:val="24"/>
+          <w:szCs w:val="24"/>
+        </w:rPr>
       </w:pPr>
       <w:r>
         <w:rPr>
           <w:rFonts w:ascii="Times New Roman" w:eastAsia="Times New Roman" w:hAnsi="Times New Roman" w:cs="Times New Roman"/>
           <w:b/>
+          <w:bCs/>
+          <w:i/>
+          <w:iCs/>
+          <w:color w:val="000000"/>
           <w:sz w:val="28"/>
           <w:szCs w:val="28"/>
         </w:rPr>
-        <w:t xml:space="preserve">Епіку </w:t>
-      </w:r>
-      <w:r>
-        <w:rPr>
-          <w:rFonts w:ascii="Times New Roman" w:eastAsia="Times New Roman" w:hAnsi="Times New Roman" w:cs="Times New Roman"/>
-          <w:color w:val="000000"/>
-          <w:sz w:val="24"/>
-          <w:szCs w:val="24"/>
-        </w:rPr>
-        <w:t>№ 1</w:t>
-      </w:r>
-    </w:p>
-    <w:p>
-      <w:pPr>
-        <w:spacing w:line="240" w:lineRule="auto"/>
-        <w:jc w:val="center"/>
-        <w:rPr>
-          <w:rFonts w:ascii="Times New Roman" w:eastAsia="Times New Roman" w:hAnsi="Times New Roman" w:cs="Times New Roman"/>
+        <w:t xml:space="preserve">з дисципліни: </w:t>
+      </w:r>
+      <w:r>
+        <w:rPr>
+          <w:rFonts w:ascii="Times New Roman" w:eastAsia="Times New Roman" w:hAnsi="Times New Roman" w:cs="Times New Roman"/>
+          <w:color w:val="000000"/>
           <w:sz w:val="28"/>
           <w:szCs w:val="28"/>
         </w:rPr>
-      </w:pPr>
-      <w:r>
-        <w:rPr>
-          <w:rFonts w:ascii="Times New Roman" w:eastAsia="Times New Roman" w:hAnsi="Times New Roman" w:cs="Times New Roman"/>
-          <w:b/>
-          <w:i/>
+        <w:t>«Мови та парадигми програмування»</w:t>
+      </w:r>
+    </w:p>
+    <w:p>
+      <w:pPr>
+        <w:spacing w:after="0" w:line="240" w:lineRule="auto"/>
+        <w:jc w:val="center"/>
+        <w:rPr>
+          <w:rFonts w:ascii="Times New Roman" w:eastAsia="Times New Roman" w:hAnsi="Times New Roman" w:cs="Times New Roman"/>
+          <w:sz w:val="24"/>
+          <w:szCs w:val="24"/>
+        </w:rPr>
+      </w:pPr>
+      <w:r>
+        <w:rPr>
+          <w:rFonts w:ascii="Times New Roman" w:eastAsia="Times New Roman" w:hAnsi="Times New Roman" w:cs="Times New Roman"/>
+          <w:color w:val="000000"/>
           <w:sz w:val="28"/>
           <w:szCs w:val="28"/>
         </w:rPr>
-        <w:t xml:space="preserve">з дисципліни: </w:t>
-      </w:r>
-      <w:r>
-        <w:rPr>
-          <w:rFonts w:ascii="Times New Roman" w:eastAsia="Times New Roman" w:hAnsi="Times New Roman" w:cs="Times New Roman"/>
+        <w:t>до:</w:t>
+      </w:r>
+    </w:p>
+    <w:p>
+      <w:pPr>
+        <w:spacing w:after="0" w:line="240" w:lineRule="auto"/>
+        <w:jc w:val="center"/>
+        <w:rPr>
+          <w:rFonts w:ascii="Times New Roman" w:eastAsia="Times New Roman" w:hAnsi="Times New Roman" w:cs="Times New Roman"/>
+          <w:sz w:val="24"/>
+          <w:szCs w:val="24"/>
+        </w:rPr>
+      </w:pPr>
+      <w:r>
+        <w:rPr>
+          <w:rFonts w:ascii="Times New Roman" w:eastAsia="Times New Roman" w:hAnsi="Times New Roman" w:cs="Times New Roman"/>
+          <w:color w:val="000000"/>
           <w:sz w:val="28"/>
           <w:szCs w:val="28"/>
         </w:rPr>
-        <w:t>«Мови та парадигми програмування»</w:t>
-      </w:r>
-    </w:p>
-    <w:p>
-      <w:pPr>
-        <w:spacing w:line="240" w:lineRule="auto"/>
-        <w:jc w:val="center"/>
-        <w:rPr>
-          <w:rFonts w:ascii="Times New Roman" w:eastAsia="Times New Roman" w:hAnsi="Times New Roman" w:cs="Times New Roman"/>
-          <w:sz w:val="28"/>
-          <w:szCs w:val="28"/>
-        </w:rPr>
-      </w:pPr>
-      <w:r>
-        <w:rPr>
-          <w:rFonts w:ascii="Times New Roman" w:eastAsia="Times New Roman" w:hAnsi="Times New Roman" w:cs="Times New Roman"/>
-          <w:b/>
-          <w:i/>
-          <w:sz w:val="28"/>
-          <w:szCs w:val="28"/>
-        </w:rPr>
-        <w:t>з розділу</w:t>
-      </w:r>
-      <w:r>
-        <w:rPr>
-          <w:rFonts w:ascii="Times New Roman" w:eastAsia="Times New Roman" w:hAnsi="Times New Roman" w:cs="Times New Roman"/>
-          <w:sz w:val="28"/>
-          <w:szCs w:val="28"/>
-        </w:rPr>
-        <w:t>:  «</w:t>
-      </w:r>
-      <w:r>
-        <w:rPr>
-          <w:rFonts w:ascii="Times New Roman" w:eastAsia="Times New Roman" w:hAnsi="Times New Roman" w:cs="Times New Roman"/>
-          <w:sz w:val="28"/>
-          <w:szCs w:val="28"/>
-        </w:rPr>
-        <w:t>Розробка, програмування та код. Середовище для розробки.</w:t>
-      </w:r>
-      <w:r>
-        <w:rPr>
-          <w:rFonts w:ascii="Times New Roman" w:eastAsia="Times New Roman" w:hAnsi="Times New Roman" w:cs="Times New Roman"/>
-          <w:sz w:val="28"/>
-          <w:szCs w:val="28"/>
-        </w:rPr>
-        <w:t>»</w:t>
+        <w:t>Практичних Робіт № 1</w:t>
       </w:r>
     </w:p>
     <w:p>
@@ -6358,8 +6391,6 @@
         </w:rPr>
         <w:t>середовище для подальшої роботи і виконали практичне завдання.</w:t>
       </w:r>
-      <w:bookmarkStart w:id="0" w:name="_GoBack"/>
-      <w:bookmarkEnd w:id="0"/>
     </w:p>
     <w:p>
       <w:pPr>
@@ -8789,6 +8820,11 @@
       <w:u w:val="single"/>
     </w:rPr>
   </w:style>
+  <w:style w:type="character" w:customStyle="1" w:styleId="apple-tab-span">
+    <w:name w:val="apple-tab-span"/>
+    <w:basedOn w:val="a0"/>
+    <w:rsid w:val="003A4274"/>
+  </w:style>
 </w:styles>
 </file>
 

</xml_diff>